<commit_message>
fix: add Q&A and sources in reports for practice 1
</commit_message>
<xml_diff>
--- a/practice-1-creating-vm/report/Прокопчук_РО_ИКБО_01_22_ТВКСП_практика_1.docx
+++ b/practice-1-creating-vm/report/Прокопчук_РО_ИКБО_01_22_ТВКСП_практика_1.docx
@@ -1,6 +1,6 @@
 
 <file path=word/document.xml><?xml version="1.0" encoding="utf-8"?>
-<w:document xmlns:wpc="http://schemas.microsoft.com/office/word/2010/wordprocessingCanvas" xmlns:cx="http://schemas.microsoft.com/office/drawing/2014/chartex" xmlns:cx1="http://schemas.microsoft.com/office/drawing/2015/9/8/chartex" xmlns:cx2="http://schemas.microsoft.com/office/drawing/2015/10/21/chartex" xmlns:cx3="http://schemas.microsoft.com/office/drawing/2016/5/9/chartex" xmlns:cx4="http://schemas.microsoft.com/office/drawing/2016/5/10/chartex" xmlns:cx5="http://schemas.microsoft.com/office/drawing/2016/5/11/chartex" xmlns:cx6="http://schemas.microsoft.com/office/drawing/2016/5/12/chartex" xmlns:cx7="http://schemas.microsoft.com/office/drawing/2016/5/13/chartex" xmlns:cx8="http://schemas.microsoft.com/office/drawing/2016/5/14/chartex" xmlns:mc="http://schemas.openxmlformats.org/markup-compatibility/2006" xmlns:aink="http://schemas.microsoft.com/office/drawing/2016/ink" xmlns:am3d="http://schemas.microsoft.com/office/drawing/2017/model3d" xmlns:o="urn:schemas-microsoft-com:office:office" xmlns:oel="http://schemas.microsoft.com/office/2019/extlst" xmlns:r="http://schemas.openxmlformats.org/officeDocument/2006/relationships" xmlns:m="http://schemas.openxmlformats.org/officeDocument/2006/math" xmlns:v="urn:schemas-microsoft-com:vml" xmlns:wp14="http://schemas.microsoft.com/office/word/2010/wordprocessingDrawing" xmlns:wp="http://schemas.openxmlformats.org/drawingml/2006/wordprocessingDrawing" xmlns:w10="urn:schemas-microsoft-com:office:word" xmlns:w="http://schemas.openxmlformats.org/wordprocessingml/2006/main" xmlns:w14="http://schemas.microsoft.com/office/word/2010/wordml" xmlns:w15="http://schemas.microsoft.com/office/word/2012/wordml" xmlns:w16cex="http://schemas.microsoft.com/office/word/2018/wordml/cex" xmlns:w16cid="http://schemas.microsoft.com/office/word/2016/wordml/cid" xmlns:w16="http://schemas.microsoft.com/office/word/2018/wordml" xmlns:w16du="http://schemas.microsoft.com/office/word/2023/wordml/word16du" xmlns:w16sdtdh="http://schemas.microsoft.com/office/word/2020/wordml/sdtdatahash" xmlns:w16sdtfl="http://schemas.microsoft.com/office/word/2024/wordml/sdtformatlock" xmlns:w16se="http://schemas.microsoft.com/office/word/2015/wordml/symex" xmlns:wpg="http://schemas.microsoft.com/office/word/2010/wordprocessingGroup" xmlns:wpi="http://schemas.microsoft.com/office/word/2010/wordprocessingInk" xmlns:wne="http://schemas.microsoft.com/office/word/2006/wordml" xmlns:wps="http://schemas.microsoft.com/office/word/2010/wordprocessingShape" mc:Ignorable="w14 w15 w16se w16cid w16 w16cex w16sdtdh w16sdtfl w16du wp14">
+<w:document xmlns:wpc="http://schemas.microsoft.com/office/word/2010/wordprocessingCanvas" xmlns:cx="http://schemas.microsoft.com/office/drawing/2014/chartex" xmlns:cx1="http://schemas.microsoft.com/office/drawing/2015/9/8/chartex" xmlns:cx2="http://schemas.microsoft.com/office/drawing/2015/10/21/chartex" xmlns:cx3="http://schemas.microsoft.com/office/drawing/2016/5/9/chartex" xmlns:cx4="http://schemas.microsoft.com/office/drawing/2016/5/10/chartex" xmlns:cx5="http://schemas.microsoft.com/office/drawing/2016/5/11/chartex" xmlns:cx6="http://schemas.microsoft.com/office/drawing/2016/5/12/chartex" xmlns:cx7="http://schemas.microsoft.com/office/drawing/2016/5/13/chartex" xmlns:cx8="http://schemas.microsoft.com/office/drawing/2016/5/14/chartex" xmlns:mc="http://schemas.openxmlformats.org/markup-compatibility/2006" xmlns:aink="http://schemas.microsoft.com/office/drawing/2016/ink" xmlns:am3d="http://schemas.microsoft.com/office/drawing/2017/model3d" xmlns:o="urn:schemas-microsoft-com:office:office" xmlns:oel="http://schemas.microsoft.com/office/2019/extlst" xmlns:r="http://schemas.openxmlformats.org/officeDocument/2006/relationships" xmlns:m="http://schemas.openxmlformats.org/officeDocument/2006/math" xmlns:v="urn:schemas-microsoft-com:vml" xmlns:wp14="http://schemas.microsoft.com/office/word/2010/wordprocessingDrawing" xmlns:wp="http://schemas.openxmlformats.org/drawingml/2006/wordprocessingDrawing" xmlns:w10="urn:schemas-microsoft-com:office:word" xmlns:w="http://schemas.openxmlformats.org/wordprocessingml/2006/main" xmlns:w14="http://schemas.microsoft.com/office/word/2010/wordml" xmlns:w15="http://schemas.microsoft.com/office/word/2012/wordml" xmlns:w16cex="http://schemas.microsoft.com/office/word/2018/wordml/cex" xmlns:w16cid="http://schemas.microsoft.com/office/word/2016/wordml/cid" xmlns:w16="http://schemas.microsoft.com/office/word/2018/wordml" xmlns:w16sdtdh="http://schemas.microsoft.com/office/word/2020/wordml/sdtdatahash" xmlns:w16se="http://schemas.microsoft.com/office/word/2015/wordml/symex" xmlns:wpg="http://schemas.microsoft.com/office/word/2010/wordprocessingGroup" xmlns:wpi="http://schemas.microsoft.com/office/word/2010/wordprocessingInk" xmlns:wne="http://schemas.microsoft.com/office/word/2006/wordml" xmlns:wps="http://schemas.microsoft.com/office/word/2010/wordprocessingShape" mc:Ignorable="w14 w15 w16se w16cid w16 w16cex w16sdtdh wp14">
   <w:body>
     <w:tbl>
       <w:tblPr>
@@ -438,7 +438,7 @@
               </wp:anchor>
             </w:drawing>
           </mc:Choice>
-          <mc:Fallback>
+          <mc:Fallback xmlns:w16sdtfl="http://schemas.microsoft.com/office/word/2024/wordml/sdtformatlock" xmlns:w16du="http://schemas.microsoft.com/office/word/2023/wordml/word16du">
             <w:pict/>
           </mc:Fallback>
         </mc:AlternateContent>
@@ -1285,7 +1285,18 @@
                 <w:u w:val="single"/>
                 <w:lang w:eastAsia="ru-RU"/>
               </w:rPr>
-              <w:t xml:space="preserve">    </w:t>
+              <w:t xml:space="preserve">  </w:t>
+            </w:r>
+            <w:proofErr w:type="gramEnd"/>
+            <w:r>
+              <w:rPr>
+                <w:rFonts w:ascii="Times New Roman" w:eastAsia="Times New Roman" w:hAnsi="Times New Roman" w:cs="Times New Roman"/>
+                <w:sz w:val="20"/>
+                <w:szCs w:val="20"/>
+                <w:u w:val="single"/>
+                <w:lang w:eastAsia="ru-RU"/>
+              </w:rPr>
+              <w:t xml:space="preserve">  </w:t>
             </w:r>
             <w:r>
               <w:rPr>
@@ -1296,7 +1307,6 @@
               </w:rPr>
               <w:t>»</w:t>
             </w:r>
-            <w:proofErr w:type="gramEnd"/>
             <w:r>
               <w:rPr>
                 <w:rFonts w:ascii="Times New Roman" w:eastAsia="Times New Roman" w:hAnsi="Times New Roman" w:cs="Times New Roman"/>
@@ -3152,43 +3162,7 @@
           <w:sz w:val="28"/>
           <w:szCs w:val="28"/>
         </w:rPr>
-        <w:t xml:space="preserve"> представлен</w:t>
-      </w:r>
-      <w:r>
-        <w:rPr>
-          <w:rFonts w:ascii="Times New Roman" w:hAnsi="Times New Roman" w:cs="Times New Roman"/>
-          <w:noProof/>
-          <w:sz w:val="28"/>
-          <w:szCs w:val="28"/>
-        </w:rPr>
-        <w:t>а</w:t>
-      </w:r>
-      <w:r>
-        <w:rPr>
-          <w:rFonts w:ascii="Times New Roman" w:hAnsi="Times New Roman" w:cs="Times New Roman"/>
-          <w:noProof/>
-          <w:sz w:val="28"/>
-          <w:szCs w:val="28"/>
-        </w:rPr>
-        <w:t xml:space="preserve"> на рисунке </w:t>
-      </w:r>
-      <w:r>
-        <w:rPr>
-          <w:rFonts w:ascii="Times New Roman" w:hAnsi="Times New Roman" w:cs="Times New Roman"/>
-          <w:noProof/>
-          <w:sz w:val="28"/>
-          <w:szCs w:val="28"/>
-        </w:rPr>
-        <w:t>8</w:t>
-      </w:r>
-      <w:r>
-        <w:rPr>
-          <w:rFonts w:ascii="Times New Roman" w:hAnsi="Times New Roman" w:cs="Times New Roman"/>
-          <w:noProof/>
-          <w:sz w:val="28"/>
-          <w:szCs w:val="28"/>
-        </w:rPr>
-        <w:t>.</w:t>
+        <w:t xml:space="preserve"> представлена на рисунке 8.</w:t>
       </w:r>
     </w:p>
     <w:p>
@@ -3268,7 +3242,7 @@
         <w:jc w:val="center"/>
         <w:rPr>
           <w:rFonts w:ascii="Times New Roman" w:hAnsi="Times New Roman" w:cs="Times New Roman"/>
-          <w:noProof/>
+          <w:bCs/>
           <w:sz w:val="28"/>
           <w:szCs w:val="28"/>
         </w:rPr>
@@ -3348,15 +3322,7 @@
           <w:sz w:val="28"/>
           <w:szCs w:val="28"/>
         </w:rPr>
-        <w:t xml:space="preserve">В результате выполнения данной практической работы </w:t>
-      </w:r>
-      <w:r>
-        <w:rPr>
-          <w:rFonts w:ascii="Times New Roman" w:hAnsi="Times New Roman" w:cs="Times New Roman"/>
-          <w:sz w:val="28"/>
-          <w:szCs w:val="28"/>
-        </w:rPr>
-        <w:t xml:space="preserve">была создана ВМ с операционной системой </w:t>
+        <w:t xml:space="preserve">В результате выполнения данной практической работы была создана ВМ с операционной системой </w:t>
       </w:r>
       <w:r>
         <w:rPr>
@@ -3392,6 +3358,1050 @@
         </w:rPr>
         <w:t>.</w:t>
       </w:r>
+    </w:p>
+    <w:p>
+      <w:pPr>
+        <w:spacing w:after="240"/>
+        <w:jc w:val="center"/>
+        <w:rPr>
+          <w:rFonts w:ascii="Times New Roman" w:hAnsi="Times New Roman" w:cs="Times New Roman"/>
+          <w:bCs/>
+          <w:sz w:val="28"/>
+          <w:szCs w:val="28"/>
+        </w:rPr>
+      </w:pPr>
+    </w:p>
+    <w:p>
+      <w:pPr>
+        <w:spacing w:after="0" w:line="240" w:lineRule="auto"/>
+        <w:rPr>
+          <w:rFonts w:ascii="Times New Roman" w:hAnsi="Times New Roman" w:cs="Times New Roman"/>
+          <w:b/>
+          <w:sz w:val="32"/>
+          <w:szCs w:val="32"/>
+        </w:rPr>
+      </w:pPr>
+      <w:r>
+        <w:rPr>
+          <w:rFonts w:ascii="Times New Roman" w:hAnsi="Times New Roman" w:cs="Times New Roman"/>
+          <w:b/>
+          <w:sz w:val="32"/>
+          <w:szCs w:val="32"/>
+        </w:rPr>
+        <w:br w:type="page"/>
+      </w:r>
+    </w:p>
+    <w:p>
+      <w:pPr>
+        <w:jc w:val="center"/>
+        <w:rPr>
+          <w:rFonts w:ascii="Times New Roman" w:hAnsi="Times New Roman" w:cs="Times New Roman"/>
+          <w:b/>
+          <w:sz w:val="32"/>
+          <w:szCs w:val="32"/>
+        </w:rPr>
+      </w:pPr>
+      <w:r>
+        <w:rPr>
+          <w:rFonts w:ascii="Times New Roman" w:hAnsi="Times New Roman" w:cs="Times New Roman"/>
+          <w:b/>
+          <w:sz w:val="32"/>
+          <w:szCs w:val="32"/>
+        </w:rPr>
+        <w:lastRenderedPageBreak/>
+        <w:t>Ответы на вопросы к практической работе</w:t>
+      </w:r>
+    </w:p>
+    <w:p>
+      <w:pPr>
+        <w:pStyle w:val="ab"/>
+        <w:numPr>
+          <w:ilvl w:val="0"/>
+          <w:numId w:val="3"/>
+        </w:numPr>
+        <w:spacing w:after="0" w:line="360" w:lineRule="auto"/>
+        <w:ind w:left="0" w:firstLine="709"/>
+        <w:jc w:val="both"/>
+        <w:rPr>
+          <w:rFonts w:ascii="Times New Roman" w:hAnsi="Times New Roman" w:cs="Times New Roman"/>
+          <w:noProof/>
+          <w:sz w:val="28"/>
+          <w:szCs w:val="28"/>
+        </w:rPr>
+      </w:pPr>
+      <w:r>
+        <w:rPr>
+          <w:rFonts w:ascii="Times New Roman" w:hAnsi="Times New Roman" w:cs="Times New Roman"/>
+          <w:b/>
+          <w:bCs/>
+          <w:noProof/>
+          <w:sz w:val="28"/>
+          <w:szCs w:val="28"/>
+        </w:rPr>
+        <w:t>Что такое виртуализация?</w:t>
+      </w:r>
+    </w:p>
+    <w:p>
+      <w:pPr>
+        <w:spacing w:after="0" w:line="360" w:lineRule="auto"/>
+        <w:ind w:firstLine="709"/>
+        <w:jc w:val="both"/>
+        <w:rPr>
+          <w:rFonts w:ascii="Times New Roman" w:hAnsi="Times New Roman" w:cs="Times New Roman"/>
+          <w:noProof/>
+          <w:sz w:val="28"/>
+          <w:szCs w:val="28"/>
+        </w:rPr>
+      </w:pPr>
+      <w:r>
+        <w:rPr>
+          <w:rFonts w:ascii="Times New Roman" w:hAnsi="Times New Roman" w:cs="Times New Roman"/>
+          <w:noProof/>
+          <w:sz w:val="28"/>
+          <w:szCs w:val="28"/>
+        </w:rPr>
+        <w:t>Виртуализация — это технология, позволяющая запускать несколько независимых операционных систем на одном физическом компьютере с помощью виртуальных машин.</w:t>
+      </w:r>
+    </w:p>
+    <w:p>
+      <w:pPr>
+        <w:pStyle w:val="ab"/>
+        <w:numPr>
+          <w:ilvl w:val="0"/>
+          <w:numId w:val="3"/>
+        </w:numPr>
+        <w:spacing w:after="0" w:line="360" w:lineRule="auto"/>
+        <w:ind w:left="0" w:firstLine="709"/>
+        <w:jc w:val="both"/>
+        <w:rPr>
+          <w:rFonts w:ascii="Times New Roman" w:hAnsi="Times New Roman" w:cs="Times New Roman"/>
+          <w:noProof/>
+          <w:sz w:val="28"/>
+          <w:szCs w:val="28"/>
+        </w:rPr>
+      </w:pPr>
+      <w:r>
+        <w:rPr>
+          <w:rFonts w:ascii="Times New Roman" w:hAnsi="Times New Roman" w:cs="Times New Roman"/>
+          <w:b/>
+          <w:bCs/>
+          <w:noProof/>
+          <w:sz w:val="28"/>
+          <w:szCs w:val="28"/>
+        </w:rPr>
+        <w:t>Опишите проблемы, которые решает виртуализация.</w:t>
+      </w:r>
+    </w:p>
+    <w:p>
+      <w:pPr>
+        <w:spacing w:after="0" w:line="360" w:lineRule="auto"/>
+        <w:ind w:firstLine="709"/>
+        <w:jc w:val="both"/>
+        <w:rPr>
+          <w:rFonts w:ascii="Times New Roman" w:hAnsi="Times New Roman" w:cs="Times New Roman"/>
+          <w:noProof/>
+          <w:sz w:val="28"/>
+          <w:szCs w:val="28"/>
+        </w:rPr>
+      </w:pPr>
+      <w:r>
+        <w:rPr>
+          <w:rFonts w:ascii="Times New Roman" w:hAnsi="Times New Roman" w:cs="Times New Roman"/>
+          <w:noProof/>
+          <w:sz w:val="28"/>
+          <w:szCs w:val="28"/>
+        </w:rPr>
+        <w:t>Виртуализация повышает эффективность использования ресурсов, снижает затраты на оборудование, обеспечивает изоляцию сред, упрощает тестирование и масштабирование систем.</w:t>
+      </w:r>
+    </w:p>
+    <w:p>
+      <w:pPr>
+        <w:pStyle w:val="ab"/>
+        <w:numPr>
+          <w:ilvl w:val="0"/>
+          <w:numId w:val="3"/>
+        </w:numPr>
+        <w:spacing w:after="0" w:line="360" w:lineRule="auto"/>
+        <w:ind w:left="0" w:firstLine="709"/>
+        <w:jc w:val="both"/>
+        <w:rPr>
+          <w:rFonts w:ascii="Times New Roman" w:hAnsi="Times New Roman" w:cs="Times New Roman"/>
+          <w:noProof/>
+          <w:sz w:val="28"/>
+          <w:szCs w:val="28"/>
+        </w:rPr>
+      </w:pPr>
+      <w:r>
+        <w:rPr>
+          <w:rFonts w:ascii="Times New Roman" w:hAnsi="Times New Roman" w:cs="Times New Roman"/>
+          <w:b/>
+          <w:bCs/>
+          <w:noProof/>
+          <w:sz w:val="28"/>
+          <w:szCs w:val="28"/>
+        </w:rPr>
+        <w:t>Что такое виртуальная машина?</w:t>
+      </w:r>
+    </w:p>
+    <w:p>
+      <w:pPr>
+        <w:spacing w:after="0" w:line="360" w:lineRule="auto"/>
+        <w:ind w:firstLine="709"/>
+        <w:jc w:val="both"/>
+        <w:rPr>
+          <w:rFonts w:ascii="Times New Roman" w:hAnsi="Times New Roman" w:cs="Times New Roman"/>
+          <w:noProof/>
+          <w:sz w:val="28"/>
+          <w:szCs w:val="28"/>
+        </w:rPr>
+      </w:pPr>
+      <w:r>
+        <w:rPr>
+          <w:rFonts w:ascii="Times New Roman" w:hAnsi="Times New Roman" w:cs="Times New Roman"/>
+          <w:noProof/>
+          <w:sz w:val="28"/>
+          <w:szCs w:val="28"/>
+        </w:rPr>
+        <w:t>Виртуальная машина — это программная копия физического компьютера с собственными виртуальными ресурсами: процессором, памятью, диском и устройствами.</w:t>
+      </w:r>
+    </w:p>
+    <w:p>
+      <w:pPr>
+        <w:pStyle w:val="ab"/>
+        <w:numPr>
+          <w:ilvl w:val="0"/>
+          <w:numId w:val="3"/>
+        </w:numPr>
+        <w:spacing w:after="0" w:line="360" w:lineRule="auto"/>
+        <w:ind w:left="0" w:firstLine="709"/>
+        <w:jc w:val="both"/>
+        <w:rPr>
+          <w:rFonts w:ascii="Times New Roman" w:hAnsi="Times New Roman" w:cs="Times New Roman"/>
+          <w:noProof/>
+          <w:sz w:val="28"/>
+          <w:szCs w:val="28"/>
+        </w:rPr>
+      </w:pPr>
+      <w:r>
+        <w:rPr>
+          <w:rFonts w:ascii="Times New Roman" w:hAnsi="Times New Roman" w:cs="Times New Roman"/>
+          <w:b/>
+          <w:bCs/>
+          <w:noProof/>
+          <w:sz w:val="28"/>
+          <w:szCs w:val="28"/>
+        </w:rPr>
+        <w:t>Назовите задачи, в которых используются виртуальные машины.</w:t>
+      </w:r>
+    </w:p>
+    <w:p>
+      <w:pPr>
+        <w:spacing w:after="0" w:line="360" w:lineRule="auto"/>
+        <w:ind w:firstLine="709"/>
+        <w:jc w:val="both"/>
+        <w:rPr>
+          <w:rFonts w:ascii="Times New Roman" w:hAnsi="Times New Roman" w:cs="Times New Roman"/>
+          <w:noProof/>
+          <w:sz w:val="28"/>
+          <w:szCs w:val="28"/>
+        </w:rPr>
+      </w:pPr>
+      <w:r>
+        <w:rPr>
+          <w:rFonts w:ascii="Times New Roman" w:hAnsi="Times New Roman" w:cs="Times New Roman"/>
+          <w:noProof/>
+          <w:sz w:val="28"/>
+          <w:szCs w:val="28"/>
+        </w:rPr>
+        <w:t>Виртуальные машины применяются для тестирования и разработки программ, обучения, экспериментов, создания безопасных сред и запуска старых систем.</w:t>
+      </w:r>
+    </w:p>
+    <w:p>
+      <w:pPr>
+        <w:pStyle w:val="ab"/>
+        <w:numPr>
+          <w:ilvl w:val="0"/>
+          <w:numId w:val="3"/>
+        </w:numPr>
+        <w:spacing w:after="0" w:line="360" w:lineRule="auto"/>
+        <w:ind w:left="0" w:firstLine="709"/>
+        <w:jc w:val="both"/>
+        <w:rPr>
+          <w:rFonts w:ascii="Times New Roman" w:hAnsi="Times New Roman" w:cs="Times New Roman"/>
+          <w:noProof/>
+          <w:sz w:val="28"/>
+          <w:szCs w:val="28"/>
+        </w:rPr>
+      </w:pPr>
+      <w:r>
+        <w:rPr>
+          <w:rFonts w:ascii="Times New Roman" w:hAnsi="Times New Roman" w:cs="Times New Roman"/>
+          <w:b/>
+          <w:bCs/>
+          <w:noProof/>
+          <w:sz w:val="28"/>
+          <w:szCs w:val="28"/>
+        </w:rPr>
+        <w:t>Опишите возможности программы VMware Workstation.</w:t>
+      </w:r>
+    </w:p>
+    <w:p>
+      <w:pPr>
+        <w:spacing w:after="0" w:line="360" w:lineRule="auto"/>
+        <w:ind w:firstLine="709"/>
+        <w:jc w:val="both"/>
+        <w:rPr>
+          <w:rFonts w:ascii="Times New Roman" w:hAnsi="Times New Roman" w:cs="Times New Roman"/>
+          <w:noProof/>
+          <w:sz w:val="28"/>
+          <w:szCs w:val="28"/>
+        </w:rPr>
+      </w:pPr>
+      <w:r>
+        <w:rPr>
+          <w:rFonts w:ascii="Times New Roman" w:hAnsi="Times New Roman" w:cs="Times New Roman"/>
+          <w:noProof/>
+          <w:sz w:val="28"/>
+          <w:szCs w:val="28"/>
+        </w:rPr>
+        <w:t>VMware Workstation позволяет создавать и настраивать виртуальные машины, работать со снимками, клонировать их, обмениваться файлами между системами и подключать сети.</w:t>
+      </w:r>
+    </w:p>
+    <w:p>
+      <w:pPr>
+        <w:pStyle w:val="ab"/>
+        <w:numPr>
+          <w:ilvl w:val="0"/>
+          <w:numId w:val="3"/>
+        </w:numPr>
+        <w:spacing w:after="0" w:line="360" w:lineRule="auto"/>
+        <w:ind w:left="0" w:firstLine="709"/>
+        <w:jc w:val="both"/>
+        <w:rPr>
+          <w:rFonts w:ascii="Times New Roman" w:hAnsi="Times New Roman" w:cs="Times New Roman"/>
+          <w:noProof/>
+          <w:sz w:val="28"/>
+          <w:szCs w:val="28"/>
+        </w:rPr>
+      </w:pPr>
+      <w:r>
+        <w:rPr>
+          <w:rFonts w:ascii="Times New Roman" w:hAnsi="Times New Roman" w:cs="Times New Roman"/>
+          <w:b/>
+          <w:bCs/>
+          <w:noProof/>
+          <w:sz w:val="28"/>
+          <w:szCs w:val="28"/>
+        </w:rPr>
+        <w:t>Определите Гостевую и Материнскую ОС.</w:t>
+      </w:r>
+    </w:p>
+    <w:p>
+      <w:pPr>
+        <w:spacing w:after="0" w:line="360" w:lineRule="auto"/>
+        <w:ind w:firstLine="709"/>
+        <w:jc w:val="both"/>
+        <w:rPr>
+          <w:rFonts w:ascii="Times New Roman" w:hAnsi="Times New Roman" w:cs="Times New Roman"/>
+          <w:noProof/>
+          <w:sz w:val="28"/>
+          <w:szCs w:val="28"/>
+        </w:rPr>
+      </w:pPr>
+      <w:r>
+        <w:rPr>
+          <w:rFonts w:ascii="Times New Roman" w:hAnsi="Times New Roman" w:cs="Times New Roman"/>
+          <w:noProof/>
+          <w:sz w:val="28"/>
+          <w:szCs w:val="28"/>
+        </w:rPr>
+        <w:t>Материнская (хостовая) ОС установлена на физическом компьютере, а гостевая работает внутри виртуальной машины, используя её виртуальные ресурсы.</w:t>
+      </w:r>
+    </w:p>
+    <w:p>
+      <w:pPr>
+        <w:pStyle w:val="ab"/>
+        <w:numPr>
+          <w:ilvl w:val="0"/>
+          <w:numId w:val="3"/>
+        </w:numPr>
+        <w:spacing w:after="0" w:line="360" w:lineRule="auto"/>
+        <w:ind w:left="0" w:firstLine="709"/>
+        <w:jc w:val="both"/>
+        <w:rPr>
+          <w:rFonts w:ascii="Times New Roman" w:hAnsi="Times New Roman" w:cs="Times New Roman"/>
+          <w:noProof/>
+          <w:sz w:val="28"/>
+          <w:szCs w:val="28"/>
+        </w:rPr>
+      </w:pPr>
+      <w:r>
+        <w:rPr>
+          <w:rFonts w:ascii="Times New Roman" w:hAnsi="Times New Roman" w:cs="Times New Roman"/>
+          <w:b/>
+          <w:bCs/>
+          <w:noProof/>
+          <w:sz w:val="28"/>
+          <w:szCs w:val="28"/>
+        </w:rPr>
+        <w:t>Отличия Гостевой и Материнской ОС.</w:t>
+      </w:r>
+    </w:p>
+    <w:p>
+      <w:pPr>
+        <w:spacing w:after="0" w:line="360" w:lineRule="auto"/>
+        <w:ind w:firstLine="709"/>
+        <w:jc w:val="both"/>
+        <w:rPr>
+          <w:rFonts w:ascii="Times New Roman" w:hAnsi="Times New Roman" w:cs="Times New Roman"/>
+          <w:noProof/>
+          <w:sz w:val="28"/>
+          <w:szCs w:val="28"/>
+        </w:rPr>
+      </w:pPr>
+      <w:r>
+        <w:rPr>
+          <w:rFonts w:ascii="Times New Roman" w:hAnsi="Times New Roman" w:cs="Times New Roman"/>
+          <w:noProof/>
+          <w:sz w:val="28"/>
+          <w:szCs w:val="28"/>
+        </w:rPr>
+        <w:t>Хостовая ОС имеет прямой доступ к оборудованию, а гостевая — через гипервизор; гостевая зависит от хостовой и имеет немного меньшую производительность.</w:t>
+      </w:r>
+    </w:p>
+    <w:p>
+      <w:pPr>
+        <w:pStyle w:val="ab"/>
+        <w:numPr>
+          <w:ilvl w:val="0"/>
+          <w:numId w:val="3"/>
+        </w:numPr>
+        <w:spacing w:after="0" w:line="360" w:lineRule="auto"/>
+        <w:ind w:left="0" w:firstLine="709"/>
+        <w:jc w:val="both"/>
+        <w:rPr>
+          <w:rFonts w:ascii="Times New Roman" w:hAnsi="Times New Roman" w:cs="Times New Roman"/>
+          <w:noProof/>
+          <w:sz w:val="28"/>
+          <w:szCs w:val="28"/>
+        </w:rPr>
+      </w:pPr>
+      <w:r>
+        <w:rPr>
+          <w:rFonts w:ascii="Times New Roman" w:hAnsi="Times New Roman" w:cs="Times New Roman"/>
+          <w:b/>
+          <w:bCs/>
+          <w:noProof/>
+          <w:sz w:val="28"/>
+          <w:szCs w:val="28"/>
+        </w:rPr>
+        <w:lastRenderedPageBreak/>
+        <w:t>SnapShot. Что такое, для чего используется?</w:t>
+      </w:r>
+    </w:p>
+    <w:p>
+      <w:pPr>
+        <w:spacing w:after="0" w:line="360" w:lineRule="auto"/>
+        <w:ind w:firstLine="709"/>
+        <w:jc w:val="both"/>
+        <w:rPr>
+          <w:rFonts w:ascii="Times New Roman" w:hAnsi="Times New Roman" w:cs="Times New Roman"/>
+          <w:noProof/>
+          <w:sz w:val="28"/>
+          <w:szCs w:val="28"/>
+        </w:rPr>
+      </w:pPr>
+      <w:r>
+        <w:rPr>
+          <w:rFonts w:ascii="Times New Roman" w:hAnsi="Times New Roman" w:cs="Times New Roman"/>
+          <w:noProof/>
+          <w:sz w:val="28"/>
+          <w:szCs w:val="28"/>
+        </w:rPr>
+        <w:t>Snapshot — это сохранённое состояние виртуальной машины, которое используется для восстановления системы или отката изменений.</w:t>
+      </w:r>
+    </w:p>
+    <w:p>
+      <w:pPr>
+        <w:pStyle w:val="ab"/>
+        <w:numPr>
+          <w:ilvl w:val="0"/>
+          <w:numId w:val="3"/>
+        </w:numPr>
+        <w:spacing w:after="0" w:line="360" w:lineRule="auto"/>
+        <w:ind w:left="0" w:firstLine="709"/>
+        <w:jc w:val="both"/>
+        <w:rPr>
+          <w:rFonts w:ascii="Times New Roman" w:hAnsi="Times New Roman" w:cs="Times New Roman"/>
+          <w:noProof/>
+          <w:sz w:val="28"/>
+          <w:szCs w:val="28"/>
+        </w:rPr>
+      </w:pPr>
+      <w:r>
+        <w:rPr>
+          <w:rFonts w:ascii="Times New Roman" w:hAnsi="Times New Roman" w:cs="Times New Roman"/>
+          <w:b/>
+          <w:bCs/>
+          <w:noProof/>
+          <w:sz w:val="28"/>
+          <w:szCs w:val="28"/>
+        </w:rPr>
+        <w:t>Опишите Формат OVA.</w:t>
+      </w:r>
+    </w:p>
+    <w:p>
+      <w:pPr>
+        <w:spacing w:after="0" w:line="360" w:lineRule="auto"/>
+        <w:ind w:firstLine="709"/>
+        <w:jc w:val="both"/>
+        <w:rPr>
+          <w:rFonts w:ascii="Times New Roman" w:hAnsi="Times New Roman" w:cs="Times New Roman"/>
+          <w:noProof/>
+          <w:sz w:val="28"/>
+          <w:szCs w:val="28"/>
+        </w:rPr>
+      </w:pPr>
+      <w:r>
+        <w:rPr>
+          <w:rFonts w:ascii="Times New Roman" w:hAnsi="Times New Roman" w:cs="Times New Roman"/>
+          <w:noProof/>
+          <w:sz w:val="28"/>
+          <w:szCs w:val="28"/>
+        </w:rPr>
+        <w:t>Формат OVA — это архив, содержащий файлы виртуальной машины для удобного переноса и импорта в другие программы виртуализации.</w:t>
+      </w:r>
+    </w:p>
+    <w:p>
+      <w:pPr>
+        <w:pStyle w:val="ab"/>
+        <w:numPr>
+          <w:ilvl w:val="0"/>
+          <w:numId w:val="3"/>
+        </w:numPr>
+        <w:spacing w:after="0" w:line="360" w:lineRule="auto"/>
+        <w:ind w:left="0" w:firstLine="709"/>
+        <w:jc w:val="both"/>
+        <w:rPr>
+          <w:rFonts w:ascii="Times New Roman" w:hAnsi="Times New Roman" w:cs="Times New Roman"/>
+          <w:noProof/>
+          <w:sz w:val="28"/>
+          <w:szCs w:val="28"/>
+        </w:rPr>
+      </w:pPr>
+      <w:r>
+        <w:rPr>
+          <w:rFonts w:ascii="Times New Roman" w:hAnsi="Times New Roman" w:cs="Times New Roman"/>
+          <w:b/>
+          <w:bCs/>
+          <w:noProof/>
+          <w:sz w:val="28"/>
+          <w:szCs w:val="28"/>
+        </w:rPr>
+        <w:t>Опишите Формат VMX.</w:t>
+      </w:r>
+    </w:p>
+    <w:p>
+      <w:pPr>
+        <w:spacing w:after="0" w:line="360" w:lineRule="auto"/>
+        <w:ind w:firstLine="709"/>
+        <w:jc w:val="both"/>
+        <w:rPr>
+          <w:rFonts w:ascii="Times New Roman" w:hAnsi="Times New Roman" w:cs="Times New Roman"/>
+          <w:noProof/>
+          <w:sz w:val="28"/>
+          <w:szCs w:val="28"/>
+        </w:rPr>
+      </w:pPr>
+      <w:r>
+        <w:rPr>
+          <w:rFonts w:ascii="Times New Roman" w:hAnsi="Times New Roman" w:cs="Times New Roman"/>
+          <w:noProof/>
+          <w:sz w:val="28"/>
+          <w:szCs w:val="28"/>
+        </w:rPr>
+        <w:t>Формат VMX — это текстовый конфигурационный файл VMware, в котором хранятся параметры виртуальной машины: память, процессор, диск, сеть и другие настройки.</w:t>
+      </w:r>
+    </w:p>
+    <w:p>
+      <w:pPr>
+        <w:pStyle w:val="ab"/>
+        <w:numPr>
+          <w:ilvl w:val="0"/>
+          <w:numId w:val="3"/>
+        </w:numPr>
+        <w:spacing w:after="0" w:line="360" w:lineRule="auto"/>
+        <w:ind w:left="0" w:firstLine="709"/>
+        <w:jc w:val="both"/>
+        <w:rPr>
+          <w:rFonts w:ascii="Times New Roman" w:hAnsi="Times New Roman" w:cs="Times New Roman"/>
+          <w:noProof/>
+          <w:sz w:val="28"/>
+          <w:szCs w:val="28"/>
+        </w:rPr>
+      </w:pPr>
+      <w:r>
+        <w:rPr>
+          <w:rFonts w:ascii="Times New Roman" w:hAnsi="Times New Roman" w:cs="Times New Roman"/>
+          <w:b/>
+          <w:bCs/>
+          <w:noProof/>
+          <w:sz w:val="28"/>
+          <w:szCs w:val="28"/>
+        </w:rPr>
+        <w:t>Опишите Формат ISO.</w:t>
+      </w:r>
+    </w:p>
+    <w:p>
+      <w:pPr>
+        <w:spacing w:after="0" w:line="360" w:lineRule="auto"/>
+        <w:ind w:firstLine="709"/>
+        <w:jc w:val="both"/>
+        <w:rPr>
+          <w:rFonts w:ascii="Times New Roman" w:hAnsi="Times New Roman" w:cs="Times New Roman"/>
+          <w:noProof/>
+          <w:sz w:val="28"/>
+          <w:szCs w:val="28"/>
+        </w:rPr>
+      </w:pPr>
+      <w:r>
+        <w:rPr>
+          <w:rFonts w:ascii="Times New Roman" w:hAnsi="Times New Roman" w:cs="Times New Roman"/>
+          <w:noProof/>
+          <w:sz w:val="28"/>
+          <w:szCs w:val="28"/>
+        </w:rPr>
+        <w:t>Формат ISO — это образ оптического диска, содержащий установочные файлы операционных систем и программ, используемый как виртуальный CD/DVD-диск.</w:t>
+      </w:r>
+    </w:p>
+    <w:p>
+      <w:pPr>
+        <w:spacing w:after="0" w:line="240" w:lineRule="auto"/>
+        <w:rPr>
+          <w:rFonts w:ascii="Times New Roman" w:hAnsi="Times New Roman" w:cs="Times New Roman"/>
+          <w:b/>
+          <w:sz w:val="32"/>
+          <w:szCs w:val="32"/>
+        </w:rPr>
+      </w:pPr>
+      <w:r>
+        <w:rPr>
+          <w:rFonts w:ascii="Times New Roman" w:hAnsi="Times New Roman" w:cs="Times New Roman"/>
+          <w:b/>
+          <w:sz w:val="32"/>
+          <w:szCs w:val="32"/>
+        </w:rPr>
+        <w:br w:type="page"/>
+      </w:r>
+    </w:p>
+    <w:p>
+      <w:pPr>
+        <w:jc w:val="center"/>
+        <w:rPr>
+          <w:rFonts w:ascii="Times New Roman" w:hAnsi="Times New Roman" w:cs="Times New Roman"/>
+          <w:b/>
+          <w:sz w:val="32"/>
+          <w:szCs w:val="32"/>
+        </w:rPr>
+      </w:pPr>
+      <w:r>
+        <w:rPr>
+          <w:rFonts w:ascii="Times New Roman" w:hAnsi="Times New Roman" w:cs="Times New Roman"/>
+          <w:b/>
+          <w:sz w:val="32"/>
+          <w:szCs w:val="32"/>
+        </w:rPr>
+        <w:lastRenderedPageBreak/>
+        <w:t>Список источников ин</w:t>
+      </w:r>
+      <w:r>
+        <w:rPr>
+          <w:rFonts w:ascii="Times New Roman" w:hAnsi="Times New Roman" w:cs="Times New Roman"/>
+          <w:b/>
+          <w:sz w:val="32"/>
+          <w:szCs w:val="32"/>
+        </w:rPr>
+        <w:t>ф</w:t>
+      </w:r>
+      <w:r>
+        <w:rPr>
+          <w:rFonts w:ascii="Times New Roman" w:hAnsi="Times New Roman" w:cs="Times New Roman"/>
+          <w:b/>
+          <w:sz w:val="32"/>
+          <w:szCs w:val="32"/>
+        </w:rPr>
+        <w:t>ормации</w:t>
+      </w:r>
+    </w:p>
+    <w:p>
+      <w:pPr>
+        <w:spacing w:after="0" w:line="360" w:lineRule="auto"/>
+        <w:ind w:firstLine="709"/>
+        <w:jc w:val="both"/>
+        <w:rPr>
+          <w:rFonts w:ascii="Times New Roman" w:hAnsi="Times New Roman" w:cs="Times New Roman"/>
+          <w:noProof/>
+          <w:sz w:val="28"/>
+          <w:szCs w:val="28"/>
+        </w:rPr>
+      </w:pPr>
+      <w:r>
+        <w:rPr>
+          <w:rFonts w:ascii="Times New Roman" w:hAnsi="Times New Roman" w:cs="Times New Roman"/>
+          <w:noProof/>
+          <w:sz w:val="28"/>
+          <w:szCs w:val="28"/>
+        </w:rPr>
+        <w:t xml:space="preserve">1. Терминология. Виртуальные машины [Несколько компьютеров в одном]: </w:t>
+      </w:r>
+      <w:hyperlink r:id="rId13" w:history="1">
+        <w:r>
+          <w:rPr>
+            <w:rStyle w:val="ac"/>
+            <w:rFonts w:ascii="Times New Roman" w:hAnsi="Times New Roman" w:cs="Times New Roman"/>
+            <w:noProof/>
+            <w:sz w:val="28"/>
+            <w:szCs w:val="28"/>
+          </w:rPr>
+          <w:t>https://it.wikireading.ru/326</w:t>
+        </w:r>
+      </w:hyperlink>
+    </w:p>
+    <w:p>
+      <w:pPr>
+        <w:spacing w:after="0" w:line="360" w:lineRule="auto"/>
+        <w:ind w:firstLine="709"/>
+        <w:jc w:val="both"/>
+        <w:rPr>
+          <w:rFonts w:ascii="Times New Roman" w:hAnsi="Times New Roman" w:cs="Times New Roman"/>
+          <w:noProof/>
+          <w:sz w:val="28"/>
+          <w:szCs w:val="28"/>
+        </w:rPr>
+      </w:pPr>
+      <w:r>
+        <w:rPr>
+          <w:rFonts w:ascii="Times New Roman" w:hAnsi="Times New Roman" w:cs="Times New Roman"/>
+          <w:noProof/>
+          <w:sz w:val="28"/>
+          <w:szCs w:val="28"/>
+        </w:rPr>
+        <w:t xml:space="preserve">2. Глоссарий | ITGLOBAL.COM: </w:t>
+      </w:r>
+      <w:hyperlink r:id="rId14" w:history="1">
+        <w:r>
+          <w:rPr>
+            <w:rStyle w:val="ac"/>
+            <w:rFonts w:ascii="Times New Roman" w:hAnsi="Times New Roman" w:cs="Times New Roman"/>
+            <w:noProof/>
+            <w:sz w:val="28"/>
+            <w:szCs w:val="28"/>
+          </w:rPr>
+          <w:t>https://itglobal.com/ru-ru/company/glossary/</w:t>
+        </w:r>
+      </w:hyperlink>
+      <w:r>
+        <w:rPr>
+          <w:rFonts w:ascii="Times New Roman" w:hAnsi="Times New Roman" w:cs="Times New Roman"/>
+          <w:noProof/>
+          <w:sz w:val="28"/>
+          <w:szCs w:val="28"/>
+        </w:rPr>
+        <w:t xml:space="preserve"> </w:t>
+      </w:r>
+    </w:p>
+    <w:p>
+      <w:pPr>
+        <w:spacing w:after="0" w:line="360" w:lineRule="auto"/>
+        <w:ind w:firstLine="709"/>
+        <w:jc w:val="both"/>
+        <w:rPr>
+          <w:rFonts w:ascii="Times New Roman" w:hAnsi="Times New Roman" w:cs="Times New Roman"/>
+          <w:noProof/>
+          <w:sz w:val="28"/>
+          <w:szCs w:val="28"/>
+        </w:rPr>
+      </w:pPr>
+      <w:r>
+        <w:rPr>
+          <w:rFonts w:ascii="Times New Roman" w:hAnsi="Times New Roman" w:cs="Times New Roman"/>
+          <w:noProof/>
+          <w:sz w:val="28"/>
+          <w:szCs w:val="28"/>
+        </w:rPr>
+        <w:t xml:space="preserve">3. Основы виртуализации (обзор): </w:t>
+      </w:r>
+      <w:hyperlink r:id="rId15" w:history="1">
+        <w:r>
+          <w:rPr>
+            <w:rStyle w:val="ac"/>
+            <w:rFonts w:ascii="Times New Roman" w:hAnsi="Times New Roman" w:cs="Times New Roman"/>
+            <w:noProof/>
+            <w:sz w:val="28"/>
+            <w:szCs w:val="28"/>
+          </w:rPr>
+          <w:t>https://habr.com/ru/post/657677/</w:t>
+        </w:r>
+      </w:hyperlink>
+      <w:r>
+        <w:rPr>
+          <w:rFonts w:ascii="Times New Roman" w:hAnsi="Times New Roman" w:cs="Times New Roman"/>
+          <w:noProof/>
+          <w:sz w:val="28"/>
+          <w:szCs w:val="28"/>
+        </w:rPr>
+        <w:t xml:space="preserve"> </w:t>
+      </w:r>
+    </w:p>
+    <w:p>
+      <w:pPr>
+        <w:spacing w:after="0" w:line="360" w:lineRule="auto"/>
+        <w:ind w:firstLine="709"/>
+        <w:jc w:val="both"/>
+        <w:rPr>
+          <w:rFonts w:ascii="Times New Roman" w:hAnsi="Times New Roman" w:cs="Times New Roman"/>
+          <w:noProof/>
+          <w:sz w:val="28"/>
+          <w:szCs w:val="28"/>
+        </w:rPr>
+      </w:pPr>
+      <w:r>
+        <w:rPr>
+          <w:rFonts w:ascii="Times New Roman" w:hAnsi="Times New Roman" w:cs="Times New Roman"/>
+          <w:noProof/>
+          <w:sz w:val="28"/>
+          <w:szCs w:val="28"/>
+        </w:rPr>
+        <w:t xml:space="preserve">4. Автоматизация Для Самых Маленьких. Часть 1.1. Основы виртуализации: </w:t>
+      </w:r>
+      <w:hyperlink r:id="rId16" w:history="1">
+        <w:r>
+          <w:rPr>
+            <w:rStyle w:val="ac"/>
+            <w:rFonts w:ascii="Times New Roman" w:hAnsi="Times New Roman" w:cs="Times New Roman"/>
+            <w:noProof/>
+            <w:sz w:val="28"/>
+            <w:szCs w:val="28"/>
+            <w:lang w:val="en-US"/>
+          </w:rPr>
+          <w:t>https</w:t>
+        </w:r>
+        <w:r>
+          <w:rPr>
+            <w:rStyle w:val="ac"/>
+            <w:rFonts w:ascii="Times New Roman" w:hAnsi="Times New Roman" w:cs="Times New Roman"/>
+            <w:noProof/>
+            <w:sz w:val="28"/>
+            <w:szCs w:val="28"/>
+          </w:rPr>
+          <w:t>://</w:t>
+        </w:r>
+        <w:r>
+          <w:rPr>
+            <w:rStyle w:val="ac"/>
+            <w:rFonts w:ascii="Times New Roman" w:hAnsi="Times New Roman" w:cs="Times New Roman"/>
+            <w:noProof/>
+            <w:sz w:val="28"/>
+            <w:szCs w:val="28"/>
+            <w:lang w:val="en-US"/>
+          </w:rPr>
+          <w:t>habr</w:t>
+        </w:r>
+        <w:r>
+          <w:rPr>
+            <w:rStyle w:val="ac"/>
+            <w:rFonts w:ascii="Times New Roman" w:hAnsi="Times New Roman" w:cs="Times New Roman"/>
+            <w:noProof/>
+            <w:sz w:val="28"/>
+            <w:szCs w:val="28"/>
+          </w:rPr>
+          <w:t>.</w:t>
+        </w:r>
+        <w:r>
+          <w:rPr>
+            <w:rStyle w:val="ac"/>
+            <w:rFonts w:ascii="Times New Roman" w:hAnsi="Times New Roman" w:cs="Times New Roman"/>
+            <w:noProof/>
+            <w:sz w:val="28"/>
+            <w:szCs w:val="28"/>
+            <w:lang w:val="en-US"/>
+          </w:rPr>
+          <w:t>com</w:t>
+        </w:r>
+        <w:r>
+          <w:rPr>
+            <w:rStyle w:val="ac"/>
+            <w:rFonts w:ascii="Times New Roman" w:hAnsi="Times New Roman" w:cs="Times New Roman"/>
+            <w:noProof/>
+            <w:sz w:val="28"/>
+            <w:szCs w:val="28"/>
+          </w:rPr>
+          <w:t>/</w:t>
+        </w:r>
+        <w:r>
+          <w:rPr>
+            <w:rStyle w:val="ac"/>
+            <w:rFonts w:ascii="Times New Roman" w:hAnsi="Times New Roman" w:cs="Times New Roman"/>
+            <w:noProof/>
+            <w:sz w:val="28"/>
+            <w:szCs w:val="28"/>
+            <w:lang w:val="en-US"/>
+          </w:rPr>
+          <w:t>ru</w:t>
+        </w:r>
+        <w:r>
+          <w:rPr>
+            <w:rStyle w:val="ac"/>
+            <w:rFonts w:ascii="Times New Roman" w:hAnsi="Times New Roman" w:cs="Times New Roman"/>
+            <w:noProof/>
+            <w:sz w:val="28"/>
+            <w:szCs w:val="28"/>
+          </w:rPr>
+          <w:t>/</w:t>
+        </w:r>
+        <w:r>
+          <w:rPr>
+            <w:rStyle w:val="ac"/>
+            <w:rFonts w:ascii="Times New Roman" w:hAnsi="Times New Roman" w:cs="Times New Roman"/>
+            <w:noProof/>
+            <w:sz w:val="28"/>
+            <w:szCs w:val="28"/>
+            <w:lang w:val="en-US"/>
+          </w:rPr>
+          <w:t>post</w:t>
+        </w:r>
+        <w:r>
+          <w:rPr>
+            <w:rStyle w:val="ac"/>
+            <w:rFonts w:ascii="Times New Roman" w:hAnsi="Times New Roman" w:cs="Times New Roman"/>
+            <w:noProof/>
+            <w:sz w:val="28"/>
+            <w:szCs w:val="28"/>
+          </w:rPr>
+          <w:t>/467801/</w:t>
+        </w:r>
+      </w:hyperlink>
+      <w:r>
+        <w:rPr>
+          <w:rFonts w:ascii="Times New Roman" w:hAnsi="Times New Roman" w:cs="Times New Roman"/>
+          <w:noProof/>
+          <w:sz w:val="28"/>
+          <w:szCs w:val="28"/>
+        </w:rPr>
+        <w:t xml:space="preserve"> </w:t>
+      </w:r>
+    </w:p>
+    <w:p>
+      <w:pPr>
+        <w:spacing w:after="0" w:line="360" w:lineRule="auto"/>
+        <w:ind w:firstLine="709"/>
+        <w:jc w:val="both"/>
+        <w:rPr>
+          <w:rFonts w:ascii="Times New Roman" w:hAnsi="Times New Roman" w:cs="Times New Roman"/>
+          <w:noProof/>
+          <w:sz w:val="28"/>
+          <w:szCs w:val="28"/>
+          <w:lang w:val="en-US"/>
+        </w:rPr>
+      </w:pPr>
+      <w:r>
+        <w:rPr>
+          <w:rFonts w:ascii="Times New Roman" w:hAnsi="Times New Roman" w:cs="Times New Roman"/>
+          <w:noProof/>
+          <w:sz w:val="28"/>
+          <w:szCs w:val="28"/>
+          <w:lang w:val="en-US"/>
+        </w:rPr>
+        <w:t xml:space="preserve">5. Bitnami Documentation: </w:t>
+      </w:r>
+      <w:hyperlink r:id="rId17" w:history="1">
+        <w:r>
+          <w:rPr>
+            <w:rStyle w:val="ac"/>
+            <w:rFonts w:ascii="Times New Roman" w:hAnsi="Times New Roman" w:cs="Times New Roman"/>
+            <w:noProof/>
+            <w:sz w:val="28"/>
+            <w:szCs w:val="28"/>
+            <w:lang w:val="en-US"/>
+          </w:rPr>
+          <w:t>https://docs.bitnami.com/</w:t>
+        </w:r>
+      </w:hyperlink>
+      <w:r>
+        <w:rPr>
+          <w:rFonts w:ascii="Times New Roman" w:hAnsi="Times New Roman" w:cs="Times New Roman"/>
+          <w:noProof/>
+          <w:sz w:val="28"/>
+          <w:szCs w:val="28"/>
+          <w:lang w:val="en-US"/>
+        </w:rPr>
+        <w:t xml:space="preserve"> </w:t>
+      </w:r>
+    </w:p>
+    <w:p>
+      <w:pPr>
+        <w:spacing w:after="0" w:line="360" w:lineRule="auto"/>
+        <w:ind w:firstLine="709"/>
+        <w:jc w:val="both"/>
+        <w:rPr>
+          <w:rFonts w:ascii="Times New Roman" w:hAnsi="Times New Roman" w:cs="Times New Roman"/>
+          <w:noProof/>
+          <w:sz w:val="28"/>
+          <w:szCs w:val="28"/>
+          <w:lang w:val="en-US"/>
+        </w:rPr>
+      </w:pPr>
+      <w:r>
+        <w:rPr>
+          <w:rFonts w:ascii="Times New Roman" w:hAnsi="Times New Roman" w:cs="Times New Roman"/>
+          <w:noProof/>
+          <w:sz w:val="28"/>
+          <w:szCs w:val="28"/>
+          <w:lang w:val="en-US"/>
+        </w:rPr>
+        <w:t xml:space="preserve">6. VMware Documentation: </w:t>
+      </w:r>
+      <w:hyperlink r:id="rId18" w:history="1">
+        <w:r>
+          <w:rPr>
+            <w:rStyle w:val="ac"/>
+            <w:rFonts w:ascii="Times New Roman" w:hAnsi="Times New Roman" w:cs="Times New Roman"/>
+            <w:noProof/>
+            <w:sz w:val="28"/>
+            <w:szCs w:val="28"/>
+            <w:lang w:val="en-US"/>
+          </w:rPr>
+          <w:t>https://www.vmware.com/support/pubs/</w:t>
+        </w:r>
+      </w:hyperlink>
+    </w:p>
+    <w:p>
+      <w:pPr>
+        <w:spacing w:after="0" w:line="360" w:lineRule="auto"/>
+        <w:ind w:firstLine="709"/>
+        <w:jc w:val="both"/>
+        <w:rPr>
+          <w:rFonts w:ascii="Times New Roman" w:hAnsi="Times New Roman" w:cs="Times New Roman"/>
+          <w:noProof/>
+          <w:sz w:val="28"/>
+          <w:szCs w:val="28"/>
+          <w:lang w:val="en-US"/>
+        </w:rPr>
+      </w:pPr>
+    </w:p>
+    <w:p>
+      <w:pPr>
+        <w:spacing w:after="0" w:line="360" w:lineRule="auto"/>
+        <w:ind w:firstLine="709"/>
+        <w:jc w:val="both"/>
+        <w:rPr>
+          <w:rFonts w:ascii="Times New Roman" w:hAnsi="Times New Roman" w:cs="Times New Roman"/>
+          <w:noProof/>
+          <w:sz w:val="28"/>
+          <w:szCs w:val="28"/>
+          <w:lang w:val="en-US"/>
+        </w:rPr>
+      </w:pPr>
     </w:p>
     <w:sectPr>
       <w:pgSz w:w="11906" w:h="16838"/>
@@ -3405,7 +4415,7 @@
 </file>
 
 <file path=word/numbering.xml><?xml version="1.0" encoding="utf-8"?>
-<w:numbering xmlns:wpc="http://schemas.microsoft.com/office/word/2010/wordprocessingCanvas" xmlns:cx="http://schemas.microsoft.com/office/drawing/2014/chartex" xmlns:cx1="http://schemas.microsoft.com/office/drawing/2015/9/8/chartex" xmlns:cx2="http://schemas.microsoft.com/office/drawing/2015/10/21/chartex" xmlns:cx3="http://schemas.microsoft.com/office/drawing/2016/5/9/chartex" xmlns:cx4="http://schemas.microsoft.com/office/drawing/2016/5/10/chartex" xmlns:cx5="http://schemas.microsoft.com/office/drawing/2016/5/11/chartex" xmlns:cx6="http://schemas.microsoft.com/office/drawing/2016/5/12/chartex" xmlns:cx7="http://schemas.microsoft.com/office/drawing/2016/5/13/chartex" xmlns:cx8="http://schemas.microsoft.com/office/drawing/2016/5/14/chartex" xmlns:mc="http://schemas.openxmlformats.org/markup-compatibility/2006" xmlns:aink="http://schemas.microsoft.com/office/drawing/2016/ink" xmlns:am3d="http://schemas.microsoft.com/office/drawing/2017/model3d" xmlns:o="urn:schemas-microsoft-com:office:office" xmlns:oel="http://schemas.microsoft.com/office/2019/extlst" xmlns:r="http://schemas.openxmlformats.org/officeDocument/2006/relationships" xmlns:m="http://schemas.openxmlformats.org/officeDocument/2006/math" xmlns:v="urn:schemas-microsoft-com:vml" xmlns:wp14="http://schemas.microsoft.com/office/word/2010/wordprocessingDrawing" xmlns:wp="http://schemas.openxmlformats.org/drawingml/2006/wordprocessingDrawing" xmlns:w10="urn:schemas-microsoft-com:office:word" xmlns:w="http://schemas.openxmlformats.org/wordprocessingml/2006/main" xmlns:w14="http://schemas.microsoft.com/office/word/2010/wordml" xmlns:w15="http://schemas.microsoft.com/office/word/2012/wordml" xmlns:w16cex="http://schemas.microsoft.com/office/word/2018/wordml/cex" xmlns:w16cid="http://schemas.microsoft.com/office/word/2016/wordml/cid" xmlns:w16="http://schemas.microsoft.com/office/word/2018/wordml" xmlns:w16du="http://schemas.microsoft.com/office/word/2023/wordml/word16du" xmlns:w16sdtdh="http://schemas.microsoft.com/office/word/2020/wordml/sdtdatahash" xmlns:w16sdtfl="http://schemas.microsoft.com/office/word/2024/wordml/sdtformatlock" xmlns:w16se="http://schemas.microsoft.com/office/word/2015/wordml/symex" xmlns:wpg="http://schemas.microsoft.com/office/word/2010/wordprocessingGroup" xmlns:wpi="http://schemas.microsoft.com/office/word/2010/wordprocessingInk" xmlns:wne="http://schemas.microsoft.com/office/word/2006/wordml" xmlns:wps="http://schemas.microsoft.com/office/word/2010/wordprocessingShape" mc:Ignorable="w14 w15 w16se w16cid w16 w16cex w16sdtdh w16sdtfl w16du wp14">
+<w:numbering xmlns:wpc="http://schemas.microsoft.com/office/word/2010/wordprocessingCanvas" xmlns:cx="http://schemas.microsoft.com/office/drawing/2014/chartex" xmlns:cx1="http://schemas.microsoft.com/office/drawing/2015/9/8/chartex" xmlns:cx2="http://schemas.microsoft.com/office/drawing/2015/10/21/chartex" xmlns:cx3="http://schemas.microsoft.com/office/drawing/2016/5/9/chartex" xmlns:cx4="http://schemas.microsoft.com/office/drawing/2016/5/10/chartex" xmlns:cx5="http://schemas.microsoft.com/office/drawing/2016/5/11/chartex" xmlns:cx6="http://schemas.microsoft.com/office/drawing/2016/5/12/chartex" xmlns:cx7="http://schemas.microsoft.com/office/drawing/2016/5/13/chartex" xmlns:cx8="http://schemas.microsoft.com/office/drawing/2016/5/14/chartex" xmlns:mc="http://schemas.openxmlformats.org/markup-compatibility/2006" xmlns:aink="http://schemas.microsoft.com/office/drawing/2016/ink" xmlns:am3d="http://schemas.microsoft.com/office/drawing/2017/model3d" xmlns:o="urn:schemas-microsoft-com:office:office" xmlns:oel="http://schemas.microsoft.com/office/2019/extlst" xmlns:r="http://schemas.openxmlformats.org/officeDocument/2006/relationships" xmlns:m="http://schemas.openxmlformats.org/officeDocument/2006/math" xmlns:v="urn:schemas-microsoft-com:vml" xmlns:wp14="http://schemas.microsoft.com/office/word/2010/wordprocessingDrawing" xmlns:wp="http://schemas.openxmlformats.org/drawingml/2006/wordprocessingDrawing" xmlns:w10="urn:schemas-microsoft-com:office:word" xmlns:w="http://schemas.openxmlformats.org/wordprocessingml/2006/main" xmlns:w14="http://schemas.microsoft.com/office/word/2010/wordml" xmlns:w15="http://schemas.microsoft.com/office/word/2012/wordml" xmlns:w16cex="http://schemas.microsoft.com/office/word/2018/wordml/cex" xmlns:w16cid="http://schemas.microsoft.com/office/word/2016/wordml/cid" xmlns:w16="http://schemas.microsoft.com/office/word/2018/wordml" xmlns:w16sdtdh="http://schemas.microsoft.com/office/word/2020/wordml/sdtdatahash" xmlns:w16se="http://schemas.microsoft.com/office/word/2015/wordml/symex" xmlns:wpg="http://schemas.microsoft.com/office/word/2010/wordprocessingGroup" xmlns:wpi="http://schemas.microsoft.com/office/word/2010/wordprocessingInk" xmlns:wne="http://schemas.microsoft.com/office/word/2006/wordml" xmlns:wps="http://schemas.microsoft.com/office/word/2010/wordprocessingShape" mc:Ignorable="w14 w15 w16se w16cid w16 w16cex w16sdtdh wp14">
   <w:abstractNum w:abstractNumId="0" w15:restartNumberingAfterBreak="0">
     <w:nsid w:val="ED9D36A5"/>
     <w:multiLevelType w:val="singleLevel"/>
@@ -3539,17 +4549,195 @@
       </w:rPr>
     </w:lvl>
   </w:abstractNum>
+  <w:abstractNum w:abstractNumId="2" w15:restartNumberingAfterBreak="0">
+    <w:nsid w:val="6B737913"/>
+    <w:multiLevelType w:val="hybridMultilevel"/>
+    <w:tmpl w:val="292A8458"/>
+    <w:lvl w:ilvl="0" w:tplc="0419000F">
+      <w:start w:val="1"/>
+      <w:numFmt w:val="decimal"/>
+      <w:lvlText w:val="%1."/>
+      <w:lvlJc w:val="left"/>
+      <w:pPr>
+        <w:ind w:left="1429" w:hanging="360"/>
+      </w:pPr>
+    </w:lvl>
+    <w:lvl w:ilvl="1" w:tplc="04190019" w:tentative="1">
+      <w:start w:val="1"/>
+      <w:numFmt w:val="lowerLetter"/>
+      <w:lvlText w:val="%2."/>
+      <w:lvlJc w:val="left"/>
+      <w:pPr>
+        <w:ind w:left="2149" w:hanging="360"/>
+      </w:pPr>
+    </w:lvl>
+    <w:lvl w:ilvl="2" w:tplc="0419001B" w:tentative="1">
+      <w:start w:val="1"/>
+      <w:numFmt w:val="lowerRoman"/>
+      <w:lvlText w:val="%3."/>
+      <w:lvlJc w:val="right"/>
+      <w:pPr>
+        <w:ind w:left="2869" w:hanging="180"/>
+      </w:pPr>
+    </w:lvl>
+    <w:lvl w:ilvl="3" w:tplc="0419000F" w:tentative="1">
+      <w:start w:val="1"/>
+      <w:numFmt w:val="decimal"/>
+      <w:lvlText w:val="%4."/>
+      <w:lvlJc w:val="left"/>
+      <w:pPr>
+        <w:ind w:left="3589" w:hanging="360"/>
+      </w:pPr>
+    </w:lvl>
+    <w:lvl w:ilvl="4" w:tplc="04190019" w:tentative="1">
+      <w:start w:val="1"/>
+      <w:numFmt w:val="lowerLetter"/>
+      <w:lvlText w:val="%5."/>
+      <w:lvlJc w:val="left"/>
+      <w:pPr>
+        <w:ind w:left="4309" w:hanging="360"/>
+      </w:pPr>
+    </w:lvl>
+    <w:lvl w:ilvl="5" w:tplc="0419001B" w:tentative="1">
+      <w:start w:val="1"/>
+      <w:numFmt w:val="lowerRoman"/>
+      <w:lvlText w:val="%6."/>
+      <w:lvlJc w:val="right"/>
+      <w:pPr>
+        <w:ind w:left="5029" w:hanging="180"/>
+      </w:pPr>
+    </w:lvl>
+    <w:lvl w:ilvl="6" w:tplc="0419000F" w:tentative="1">
+      <w:start w:val="1"/>
+      <w:numFmt w:val="decimal"/>
+      <w:lvlText w:val="%7."/>
+      <w:lvlJc w:val="left"/>
+      <w:pPr>
+        <w:ind w:left="5749" w:hanging="360"/>
+      </w:pPr>
+    </w:lvl>
+    <w:lvl w:ilvl="7" w:tplc="04190019" w:tentative="1">
+      <w:start w:val="1"/>
+      <w:numFmt w:val="lowerLetter"/>
+      <w:lvlText w:val="%8."/>
+      <w:lvlJc w:val="left"/>
+      <w:pPr>
+        <w:ind w:left="6469" w:hanging="360"/>
+      </w:pPr>
+    </w:lvl>
+    <w:lvl w:ilvl="8" w:tplc="0419001B" w:tentative="1">
+      <w:start w:val="1"/>
+      <w:numFmt w:val="lowerRoman"/>
+      <w:lvlText w:val="%9."/>
+      <w:lvlJc w:val="right"/>
+      <w:pPr>
+        <w:ind w:left="7189" w:hanging="180"/>
+      </w:pPr>
+    </w:lvl>
+  </w:abstractNum>
+  <w:abstractNum w:abstractNumId="3" w15:restartNumberingAfterBreak="0">
+    <w:nsid w:val="740413EF"/>
+    <w:multiLevelType w:val="hybridMultilevel"/>
+    <w:tmpl w:val="292A8458"/>
+    <w:lvl w:ilvl="0" w:tplc="FFFFFFFF">
+      <w:start w:val="1"/>
+      <w:numFmt w:val="decimal"/>
+      <w:lvlText w:val="%1."/>
+      <w:lvlJc w:val="left"/>
+      <w:pPr>
+        <w:ind w:left="1429" w:hanging="360"/>
+      </w:pPr>
+    </w:lvl>
+    <w:lvl w:ilvl="1" w:tplc="FFFFFFFF" w:tentative="1">
+      <w:start w:val="1"/>
+      <w:numFmt w:val="lowerLetter"/>
+      <w:lvlText w:val="%2."/>
+      <w:lvlJc w:val="left"/>
+      <w:pPr>
+        <w:ind w:left="2149" w:hanging="360"/>
+      </w:pPr>
+    </w:lvl>
+    <w:lvl w:ilvl="2" w:tplc="FFFFFFFF" w:tentative="1">
+      <w:start w:val="1"/>
+      <w:numFmt w:val="lowerRoman"/>
+      <w:lvlText w:val="%3."/>
+      <w:lvlJc w:val="right"/>
+      <w:pPr>
+        <w:ind w:left="2869" w:hanging="180"/>
+      </w:pPr>
+    </w:lvl>
+    <w:lvl w:ilvl="3" w:tplc="FFFFFFFF" w:tentative="1">
+      <w:start w:val="1"/>
+      <w:numFmt w:val="decimal"/>
+      <w:lvlText w:val="%4."/>
+      <w:lvlJc w:val="left"/>
+      <w:pPr>
+        <w:ind w:left="3589" w:hanging="360"/>
+      </w:pPr>
+    </w:lvl>
+    <w:lvl w:ilvl="4" w:tplc="FFFFFFFF" w:tentative="1">
+      <w:start w:val="1"/>
+      <w:numFmt w:val="lowerLetter"/>
+      <w:lvlText w:val="%5."/>
+      <w:lvlJc w:val="left"/>
+      <w:pPr>
+        <w:ind w:left="4309" w:hanging="360"/>
+      </w:pPr>
+    </w:lvl>
+    <w:lvl w:ilvl="5" w:tplc="FFFFFFFF" w:tentative="1">
+      <w:start w:val="1"/>
+      <w:numFmt w:val="lowerRoman"/>
+      <w:lvlText w:val="%6."/>
+      <w:lvlJc w:val="right"/>
+      <w:pPr>
+        <w:ind w:left="5029" w:hanging="180"/>
+      </w:pPr>
+    </w:lvl>
+    <w:lvl w:ilvl="6" w:tplc="FFFFFFFF" w:tentative="1">
+      <w:start w:val="1"/>
+      <w:numFmt w:val="decimal"/>
+      <w:lvlText w:val="%7."/>
+      <w:lvlJc w:val="left"/>
+      <w:pPr>
+        <w:ind w:left="5749" w:hanging="360"/>
+      </w:pPr>
+    </w:lvl>
+    <w:lvl w:ilvl="7" w:tplc="FFFFFFFF" w:tentative="1">
+      <w:start w:val="1"/>
+      <w:numFmt w:val="lowerLetter"/>
+      <w:lvlText w:val="%8."/>
+      <w:lvlJc w:val="left"/>
+      <w:pPr>
+        <w:ind w:left="6469" w:hanging="360"/>
+      </w:pPr>
+    </w:lvl>
+    <w:lvl w:ilvl="8" w:tplc="FFFFFFFF" w:tentative="1">
+      <w:start w:val="1"/>
+      <w:numFmt w:val="lowerRoman"/>
+      <w:lvlText w:val="%9."/>
+      <w:lvlJc w:val="right"/>
+      <w:pPr>
+        <w:ind w:left="7189" w:hanging="180"/>
+      </w:pPr>
+    </w:lvl>
+  </w:abstractNum>
   <w:num w:numId="1" w16cid:durableId="765882673">
     <w:abstractNumId w:val="0"/>
   </w:num>
   <w:num w:numId="2" w16cid:durableId="2037266105">
     <w:abstractNumId w:val="1"/>
   </w:num>
+  <w:num w:numId="3" w16cid:durableId="2096855771">
+    <w:abstractNumId w:val="2"/>
+  </w:num>
+  <w:num w:numId="4" w16cid:durableId="1846943506">
+    <w:abstractNumId w:val="3"/>
+  </w:num>
 </w:numbering>
 </file>
 
 <file path=word/styles.xml><?xml version="1.0" encoding="utf-8"?>
-<w:styles xmlns:mc="http://schemas.openxmlformats.org/markup-compatibility/2006" xmlns:r="http://schemas.openxmlformats.org/officeDocument/2006/relationships" xmlns:w="http://schemas.openxmlformats.org/wordprocessingml/2006/main" xmlns:w14="http://schemas.microsoft.com/office/word/2010/wordml" xmlns:w15="http://schemas.microsoft.com/office/word/2012/wordml" xmlns:w16cex="http://schemas.microsoft.com/office/word/2018/wordml/cex" xmlns:w16cid="http://schemas.microsoft.com/office/word/2016/wordml/cid" xmlns:w16="http://schemas.microsoft.com/office/word/2018/wordml" xmlns:w16du="http://schemas.microsoft.com/office/word/2023/wordml/word16du" xmlns:w16sdtdh="http://schemas.microsoft.com/office/word/2020/wordml/sdtdatahash" xmlns:w16sdtfl="http://schemas.microsoft.com/office/word/2024/wordml/sdtformatlock" xmlns:w16se="http://schemas.microsoft.com/office/word/2015/wordml/symex" mc:Ignorable="w14 w15 w16se w16cid w16 w16cex w16sdtdh w16sdtfl w16du">
+<w:styles xmlns:mc="http://schemas.openxmlformats.org/markup-compatibility/2006" xmlns:r="http://schemas.openxmlformats.org/officeDocument/2006/relationships" xmlns:w="http://schemas.openxmlformats.org/wordprocessingml/2006/main" xmlns:w14="http://schemas.microsoft.com/office/word/2010/wordml" xmlns:w15="http://schemas.microsoft.com/office/word/2012/wordml" xmlns:w16cex="http://schemas.microsoft.com/office/word/2018/wordml/cex" xmlns:w16cid="http://schemas.microsoft.com/office/word/2016/wordml/cid" xmlns:w16="http://schemas.microsoft.com/office/word/2018/wordml" xmlns:w16sdtdh="http://schemas.microsoft.com/office/word/2020/wordml/sdtdatahash" xmlns:w16se="http://schemas.microsoft.com/office/word/2015/wordml/symex" mc:Ignorable="w14 w15 w16se w16cid w16 w16cex w16sdtdh">
   <w:docDefaults>
     <w:rPrDefault>
       <w:rPr>
@@ -3946,7 +5134,7 @@
   <w:style w:type="paragraph" w:default="1" w:styleId="a">
     <w:name w:val="Normal"/>
     <w:qFormat/>
-    <w:rsid w:val="0044293B"/>
+    <w:rsid w:val="007E69E0"/>
     <w:pPr>
       <w:spacing w:after="160" w:line="259" w:lineRule="auto"/>
     </w:pPr>
@@ -4145,6 +5333,29 @@
       <w:ind w:left="720"/>
       <w:contextualSpacing/>
     </w:pPr>
+  </w:style>
+  <w:style w:type="character" w:styleId="ac">
+    <w:name w:val="Hyperlink"/>
+    <w:basedOn w:val="a0"/>
+    <w:uiPriority w:val="99"/>
+    <w:unhideWhenUsed/>
+    <w:rsid w:val="007E69E0"/>
+    <w:rPr>
+      <w:color w:val="0563C1" w:themeColor="hyperlink"/>
+      <w:u w:val="single"/>
+    </w:rPr>
+  </w:style>
+  <w:style w:type="character" w:styleId="ad">
+    <w:name w:val="Unresolved Mention"/>
+    <w:basedOn w:val="a0"/>
+    <w:uiPriority w:val="99"/>
+    <w:semiHidden/>
+    <w:unhideWhenUsed/>
+    <w:rsid w:val="007E69E0"/>
+    <w:rPr>
+      <w:color w:val="605E5C"/>
+      <w:shd w:val="clear" w:color="auto" w:fill="E1DFDD"/>
+    </w:rPr>
   </w:style>
 </w:styles>
 </file>

</xml_diff>